<commit_message>
Update Hyphen in plots
</commit_message>
<xml_diff>
--- a/Sensitivity/tables/supplementary/table4S.docx
+++ b/Sensitivity/tables/supplementary/table4S.docx
@@ -1231,7 +1231,7 @@
                 <w:sz w:val="20"/>
                 <w:b w:val="true"/>
               </w:rPr>
-              <w:t xml:space="default">Candles High RH (70 - 80%)</w:t>
+              <w:t xml:space="default">Candles High RH (70 − 80%)</w:t>
             </w:r>
           </w:p>
         </w:tc>
@@ -3982,7 +3982,7 @@
                 <w:sz w:val="20"/>
                 <w:b w:val="true"/>
               </w:rPr>
-              <w:t xml:space="default">Cooking High RH (70 - 80%)</w:t>
+              <w:t xml:space="default">Cooking High RH (70 − 80%)</w:t>
             </w:r>
           </w:p>
         </w:tc>

</xml_diff>